<commit_message>
partitioning concern, semantic layer added
</commit_message>
<xml_diff>
--- a/resources/Business Overview Draft.docx
+++ b/resources/Business Overview Draft.docx
@@ -203,19 +203,7 @@
         <w:rPr>
           <w:lang w:val="en-US"/>
         </w:rPr>
-        <w:t>Ingestion is slo</w:t>
-      </w:r>
-      <w:r>
-        <w:rPr>
-          <w:lang w:val="en-US"/>
-        </w:rPr>
-        <w:t>w</w:t>
-      </w:r>
-      <w:r>
-        <w:rPr>
-          <w:lang w:val="en-US"/>
-        </w:rPr>
-        <w:t xml:space="preserve"> and expensive</w:t>
+        <w:t>Ingestion is slow and expensive</w:t>
       </w:r>
       <w:r>
         <w:rPr>
@@ -227,19 +215,7 @@
         <w:rPr>
           <w:lang w:val="en-US"/>
         </w:rPr>
-        <w:t>, so doing it only once for each “row” in the Ra</w:t>
-      </w:r>
-      <w:r>
-        <w:rPr>
-          <w:lang w:val="en-US"/>
-        </w:rPr>
-        <w:t>w</w:t>
-      </w:r>
-      <w:r>
-        <w:rPr>
-          <w:lang w:val="en-US"/>
-        </w:rPr>
-        <w:t xml:space="preserve"> Zone/Streaming Platform</w:t>
+        <w:t>, so doing it only once for each “row” in the Raw Zone/Streaming Platform</w:t>
       </w:r>
       <w:r>
         <w:rPr>
@@ -275,31 +251,7 @@
         <w:rPr>
           <w:lang w:val="en-US"/>
         </w:rPr>
-        <w:t xml:space="preserve">It’s also </w:t>
-      </w:r>
-      <w:r>
-        <w:rPr>
-          <w:lang w:val="en-US"/>
-        </w:rPr>
-        <w:t>slow and expensive</w:t>
-      </w:r>
-      <w:r>
-        <w:rPr>
-          <w:lang w:val="en-US"/>
-        </w:rPr>
-        <w:t xml:space="preserve"> to rerun, so you </w:t>
-      </w:r>
-      <w:r>
-        <w:rPr>
-          <w:lang w:val="en-US"/>
-        </w:rPr>
-        <w:t>w</w:t>
-      </w:r>
-      <w:r>
-        <w:rPr>
-          <w:lang w:val="en-US"/>
-        </w:rPr>
-        <w:t>ant to avoid complex transformations to minimize the risk of breaking.</w:t>
+        <w:t>It’s also slow and expensive to rerun, so you want to avoid complex transformations to minimize the risk of breaking.</w:t>
       </w:r>
     </w:p>
     <w:p>
@@ -383,13 +335,7 @@
         <w:rPr>
           <w:lang w:val="en-US"/>
         </w:rPr>
-        <w:t xml:space="preserve"> so doing ingestion once for each </w:t>
-      </w:r>
-      <w:r>
-        <w:rPr>
-          <w:lang w:val="en-US"/>
-        </w:rPr>
-        <w:t>row</w:t>
+        <w:t xml:space="preserve"> so doing ingestion once for each row</w:t>
       </w:r>
       <w:r>
         <w:rPr>
@@ -497,13 +443,7 @@
         <w:rPr>
           <w:lang w:val="en-US"/>
         </w:rPr>
-        <w:t xml:space="preserve">Filtering Bronze and deduplication </w:t>
-      </w:r>
-      <w:r>
-        <w:rPr>
-          <w:lang w:val="en-US"/>
-        </w:rPr>
-        <w:t>is slow and expensive</w:t>
+        <w:t>Filtering Bronze and deduplication is slow and expensive</w:t>
       </w:r>
       <w:r>
         <w:rPr>
@@ -515,13 +455,509 @@
         <w:rPr>
           <w:lang w:val="en-US"/>
         </w:rPr>
-        <w:t xml:space="preserve">, so doing it only once for each “row” in the </w:t>
-      </w:r>
-      <w:r>
-        <w:rPr>
-          <w:lang w:val="en-US"/>
-        </w:rPr>
-        <w:t>Bronze Zone</w:t>
+        <w:t>, so doing it only once for each “row” in the Bronze Zone should make sense.</w:t>
+      </w:r>
+    </w:p>
+    <w:p>
+      <w:pPr>
+        <w:pStyle w:val="Listaszerbekezds"/>
+        <w:numPr>
+          <w:ilvl w:val="3"/>
+          <w:numId w:val="1"/>
+        </w:numPr>
+        <w:rPr>
+          <w:lang w:val="en-US"/>
+        </w:rPr>
+      </w:pPr>
+      <w:r>
+        <w:rPr>
+          <w:lang w:val="en-US"/>
+        </w:rPr>
+        <w:t xml:space="preserve">Filtering Bronze and deduplication is slow and expensive to rerun, </w:t>
+      </w:r>
+      <w:r>
+        <w:rPr>
+          <w:lang w:val="en-US"/>
+        </w:rPr>
+        <w:t>so you want to avoid complex transformations to minimize the risk of breaking</w:t>
+      </w:r>
+      <w:r>
+        <w:rPr>
+          <w:lang w:val="en-US"/>
+        </w:rPr>
+        <w:t>.</w:t>
+      </w:r>
+    </w:p>
+    <w:p>
+      <w:pPr>
+        <w:pStyle w:val="Listaszerbekezds"/>
+        <w:numPr>
+          <w:ilvl w:val="3"/>
+          <w:numId w:val="1"/>
+        </w:numPr>
+        <w:rPr>
+          <w:lang w:val="en-US"/>
+        </w:rPr>
+      </w:pPr>
+      <w:r>
+        <w:rPr>
+          <w:lang w:val="en-US"/>
+        </w:rPr>
+        <w:t xml:space="preserve">However, filtering and deduplication themselves are subjective, so there’s no globally right way to do it, so you </w:t>
+      </w:r>
+      <w:r>
+        <w:rPr>
+          <w:lang w:val="en-US"/>
+        </w:rPr>
+        <w:t>must</w:t>
+      </w:r>
+      <w:r>
+        <w:rPr>
+          <w:lang w:val="en-US"/>
+        </w:rPr>
+        <w:t xml:space="preserve"> introduce redundance (Data Mart local uniqueness)</w:t>
+      </w:r>
+      <w:r>
+        <w:rPr>
+          <w:lang w:val="en-US"/>
+        </w:rPr>
+        <w:t xml:space="preserve">. </w:t>
+      </w:r>
+    </w:p>
+    <w:p>
+      <w:pPr>
+        <w:pStyle w:val="Listaszerbekezds"/>
+        <w:numPr>
+          <w:ilvl w:val="3"/>
+          <w:numId w:val="1"/>
+        </w:numPr>
+        <w:rPr>
+          <w:lang w:val="en-US"/>
+        </w:rPr>
+      </w:pPr>
+      <w:r>
+        <w:rPr>
+          <w:lang w:val="en-US"/>
+        </w:rPr>
+        <w:t>Perfect historical deduplication will also make use of the MERGE statement which requires an Event Date Partitioned Silver Zone to be scalable. Because of this a Gold Zone is needed for query optimized partitioning.</w:t>
+      </w:r>
+    </w:p>
+    <w:p>
+      <w:pPr>
+        <w:pStyle w:val="Listaszerbekezds"/>
+        <w:numPr>
+          <w:ilvl w:val="3"/>
+          <w:numId w:val="1"/>
+        </w:numPr>
+        <w:rPr>
+          <w:lang w:val="en-US"/>
+        </w:rPr>
+      </w:pPr>
+      <w:r>
+        <w:rPr>
+          <w:lang w:val="en-US"/>
+        </w:rPr>
+        <w:t xml:space="preserve">You </w:t>
+      </w:r>
+      <w:r>
+        <w:rPr>
+          <w:lang w:val="en-US"/>
+        </w:rPr>
+        <w:t>also</w:t>
+      </w:r>
+      <w:r>
+        <w:rPr>
+          <w:lang w:val="en-US"/>
+        </w:rPr>
+        <w:t xml:space="preserve"> want to minimize the risk of breaking, so you put all the other transformations into the Gold Zone</w:t>
+      </w:r>
+      <w:r>
+        <w:rPr>
+          <w:lang w:val="en-US"/>
+        </w:rPr>
+        <w:t>, which is much cheaper to rerun</w:t>
+      </w:r>
+      <w:r>
+        <w:rPr>
+          <w:lang w:val="en-US"/>
+        </w:rPr>
+        <w:t>.</w:t>
+      </w:r>
+    </w:p>
+    <w:p>
+      <w:pPr>
+        <w:pStyle w:val="Listaszerbekezds"/>
+        <w:numPr>
+          <w:ilvl w:val="1"/>
+          <w:numId w:val="1"/>
+        </w:numPr>
+        <w:rPr>
+          <w:lang w:val="en-US"/>
+        </w:rPr>
+      </w:pPr>
+      <w:r>
+        <w:rPr>
+          <w:lang w:val="en-US"/>
+        </w:rPr>
+        <w:t>Semantic Layer</w:t>
+      </w:r>
+    </w:p>
+    <w:p>
+      <w:pPr>
+        <w:pStyle w:val="Listaszerbekezds"/>
+        <w:numPr>
+          <w:ilvl w:val="2"/>
+          <w:numId w:val="1"/>
+        </w:numPr>
+        <w:rPr>
+          <w:lang w:val="en-US"/>
+        </w:rPr>
+      </w:pPr>
+      <w:r>
+        <w:rPr>
+          <w:lang w:val="en-US"/>
+        </w:rPr>
+        <w:t>Databricks SQL</w:t>
+      </w:r>
+      <w:r>
+        <w:rPr>
+          <w:lang w:val="en-US"/>
+        </w:rPr>
+        <w:t xml:space="preserve">, </w:t>
+      </w:r>
+      <w:r>
+        <w:rPr>
+          <w:lang w:val="en-US"/>
+        </w:rPr>
+        <w:t>Photon</w:t>
+      </w:r>
+      <w:r>
+        <w:rPr>
+          <w:lang w:val="en-US"/>
+        </w:rPr>
+        <w:t xml:space="preserve"> and Hive UDFs</w:t>
+      </w:r>
+      <w:r>
+        <w:rPr>
+          <w:lang w:val="en-US"/>
+        </w:rPr>
+        <w:t xml:space="preserve"> (Self-Service &amp; </w:t>
+      </w:r>
+      <w:r>
+        <w:rPr>
+          <w:lang w:val="en-US"/>
+        </w:rPr>
+        <w:t>Late Arriving Data</w:t>
+      </w:r>
+      <w:r>
+        <w:rPr>
+          <w:lang w:val="en-US"/>
+        </w:rPr>
+        <w:t>)</w:t>
+      </w:r>
+    </w:p>
+    <w:p>
+      <w:pPr>
+        <w:pStyle w:val="Listaszerbekezds"/>
+        <w:numPr>
+          <w:ilvl w:val="2"/>
+          <w:numId w:val="1"/>
+        </w:numPr>
+        <w:rPr>
+          <w:lang w:val="en-US"/>
+        </w:rPr>
+      </w:pPr>
+      <w:r>
+        <w:rPr>
+          <w:lang w:val="en-US"/>
+        </w:rPr>
+        <w:t>Terrible join performance otherwise</w:t>
+      </w:r>
+    </w:p>
+    <w:p>
+      <w:pPr>
+        <w:pStyle w:val="Listaszerbekezds"/>
+        <w:numPr>
+          <w:ilvl w:val="2"/>
+          <w:numId w:val="1"/>
+        </w:numPr>
+        <w:rPr>
+          <w:lang w:val="en-US"/>
+        </w:rPr>
+      </w:pPr>
+      <w:r>
+        <w:rPr>
+          <w:lang w:val="en-US"/>
+        </w:rPr>
+        <w:t>Somewhat terrible aggregation performance</w:t>
+      </w:r>
+      <w:r>
+        <w:rPr>
+          <w:lang w:val="en-US"/>
+        </w:rPr>
+        <w:t xml:space="preserve"> otherwise</w:t>
+      </w:r>
+    </w:p>
+    <w:p>
+      <w:pPr>
+        <w:pStyle w:val="Listaszerbekezds"/>
+        <w:numPr>
+          <w:ilvl w:val="2"/>
+          <w:numId w:val="1"/>
+        </w:numPr>
+        <w:rPr>
+          <w:lang w:val="en-US"/>
+        </w:rPr>
+      </w:pPr>
+      <w:r>
+        <w:rPr>
+          <w:lang w:val="en-US"/>
+        </w:rPr>
+        <w:t>U</w:t>
+      </w:r>
+      <w:r>
+        <w:rPr>
+          <w:lang w:val="en-US"/>
+        </w:rPr>
+        <w:t>nscalable batch pipelines</w:t>
+      </w:r>
+      <w:r>
+        <w:rPr>
+          <w:lang w:val="en-US"/>
+        </w:rPr>
+        <w:t xml:space="preserve"> or inefficient client-side ETL</w:t>
+      </w:r>
+      <w:r>
+        <w:rPr>
+          <w:lang w:val="en-US"/>
+        </w:rPr>
+        <w:t>, w</w:t>
+      </w:r>
+      <w:r>
+        <w:rPr>
+          <w:lang w:val="en-US"/>
+        </w:rPr>
+        <w:t>ithout it streaming analytics</w:t>
+      </w:r>
+      <w:r>
+        <w:rPr>
+          <w:lang w:val="en-US"/>
+        </w:rPr>
+        <w:t xml:space="preserve"> &amp; handling late arriving data</w:t>
+      </w:r>
+      <w:r>
+        <w:rPr>
+          <w:lang w:val="en-US"/>
+        </w:rPr>
+        <w:t xml:space="preserve"> is impossible</w:t>
+      </w:r>
+    </w:p>
+    <w:p>
+      <w:pPr>
+        <w:spacing w:line="259" w:lineRule="auto"/>
+        <w:jc w:val="left"/>
+        <w:rPr>
+          <w:lang w:val="en-US"/>
+        </w:rPr>
+      </w:pPr>
+      <w:r>
+        <w:rPr>
+          <w:lang w:val="en-US"/>
+        </w:rPr>
+        <w:br w:type="page"/>
+      </w:r>
+    </w:p>
+    <w:p>
+      <w:pPr>
+        <w:pStyle w:val="Listaszerbekezds"/>
+        <w:numPr>
+          <w:ilvl w:val="0"/>
+          <w:numId w:val="1"/>
+        </w:numPr>
+        <w:rPr>
+          <w:lang w:val="en-US"/>
+        </w:rPr>
+      </w:pPr>
+      <w:r>
+        <w:rPr>
+          <w:lang w:val="en-US"/>
+        </w:rPr>
+        <w:lastRenderedPageBreak/>
+        <w:t>Data Mesh</w:t>
+      </w:r>
+    </w:p>
+    <w:p>
+      <w:pPr>
+        <w:pStyle w:val="Listaszerbekezds"/>
+        <w:numPr>
+          <w:ilvl w:val="1"/>
+          <w:numId w:val="1"/>
+        </w:numPr>
+        <w:rPr>
+          <w:lang w:val="en-US"/>
+        </w:rPr>
+      </w:pPr>
+      <w:r>
+        <w:rPr>
+          <w:lang w:val="en-US"/>
+        </w:rPr>
+        <w:t>The Mesh</w:t>
+      </w:r>
+      <w:r>
+        <w:rPr>
+          <w:lang w:val="en-US"/>
+        </w:rPr>
+        <w:t xml:space="preserve"> for Decentralization</w:t>
+      </w:r>
+    </w:p>
+    <w:p>
+      <w:pPr>
+        <w:pStyle w:val="Listaszerbekezds"/>
+        <w:numPr>
+          <w:ilvl w:val="2"/>
+          <w:numId w:val="1"/>
+        </w:numPr>
+        <w:rPr>
+          <w:lang w:val="en-US"/>
+        </w:rPr>
+      </w:pPr>
+      <w:r>
+        <w:rPr>
+          <w:lang w:val="en-US"/>
+        </w:rPr>
+        <w:t xml:space="preserve">Domain-oriented </w:t>
+      </w:r>
+      <w:r>
+        <w:rPr>
+          <w:lang w:val="en-US"/>
+        </w:rPr>
+        <w:t>data</w:t>
+      </w:r>
+      <w:r>
+        <w:rPr>
+          <w:lang w:val="en-US"/>
+        </w:rPr>
+        <w:t xml:space="preserve"> (Source-aligned)</w:t>
+      </w:r>
+    </w:p>
+    <w:p>
+      <w:pPr>
+        <w:pStyle w:val="Listaszerbekezds"/>
+        <w:numPr>
+          <w:ilvl w:val="2"/>
+          <w:numId w:val="1"/>
+        </w:numPr>
+        <w:rPr>
+          <w:lang w:val="en-US"/>
+        </w:rPr>
+      </w:pPr>
+      <w:r>
+        <w:rPr>
+          <w:lang w:val="en-US"/>
+        </w:rPr>
+        <w:t xml:space="preserve">Cross-domain </w:t>
+      </w:r>
+      <w:r>
+        <w:rPr>
+          <w:lang w:val="en-US"/>
+        </w:rPr>
+        <w:t>consumption (Consumer-aligned)</w:t>
+      </w:r>
+    </w:p>
+    <w:p>
+      <w:pPr>
+        <w:pStyle w:val="Listaszerbekezds"/>
+        <w:numPr>
+          <w:ilvl w:val="1"/>
+          <w:numId w:val="1"/>
+        </w:numPr>
+        <w:rPr>
+          <w:lang w:val="en-US"/>
+        </w:rPr>
+      </w:pPr>
+      <w:r>
+        <w:rPr>
+          <w:lang w:val="en-US"/>
+        </w:rPr>
+        <w:t>Microservice-like ETL</w:t>
+      </w:r>
+      <w:r>
+        <w:rPr>
+          <w:lang w:val="en-US"/>
+        </w:rPr>
+        <w:t xml:space="preserve"> for Collaboration</w:t>
+      </w:r>
+    </w:p>
+    <w:p>
+      <w:pPr>
+        <w:pStyle w:val="Listaszerbekezds"/>
+        <w:numPr>
+          <w:ilvl w:val="2"/>
+          <w:numId w:val="1"/>
+        </w:numPr>
+        <w:rPr>
+          <w:lang w:val="en-US"/>
+        </w:rPr>
+      </w:pPr>
+      <w:r>
+        <w:rPr>
+          <w:lang w:val="en-US"/>
+        </w:rPr>
+        <w:t xml:space="preserve">Multiple </w:t>
+      </w:r>
+      <w:r>
+        <w:rPr>
+          <w:lang w:val="en-US"/>
+        </w:rPr>
+        <w:t>P</w:t>
+      </w:r>
+      <w:r>
+        <w:rPr>
+          <w:lang w:val="en-US"/>
+        </w:rPr>
+        <w:t xml:space="preserve">rojects </w:t>
+      </w:r>
+    </w:p>
+    <w:p>
+      <w:pPr>
+        <w:pStyle w:val="Listaszerbekezds"/>
+        <w:numPr>
+          <w:ilvl w:val="2"/>
+          <w:numId w:val="1"/>
+        </w:numPr>
+        <w:rPr>
+          <w:lang w:val="en-US"/>
+        </w:rPr>
+      </w:pPr>
+      <w:r>
+        <w:rPr>
+          <w:lang w:val="en-US"/>
+        </w:rPr>
+        <w:t>P</w:t>
+      </w:r>
+      <w:r>
+        <w:rPr>
+          <w:lang w:val="en-US"/>
+        </w:rPr>
+        <w:t>olyrepo</w:t>
+      </w:r>
+    </w:p>
+    <w:p>
+      <w:pPr>
+        <w:pStyle w:val="Listaszerbekezds"/>
+        <w:numPr>
+          <w:ilvl w:val="1"/>
+          <w:numId w:val="1"/>
+        </w:numPr>
+        <w:rPr>
+          <w:lang w:val="en-US"/>
+        </w:rPr>
+      </w:pPr>
+      <w:r>
+        <w:rPr>
+          <w:lang w:val="en-US"/>
+        </w:rPr>
+        <w:t>Data Governance:</w:t>
       </w:r>
       <w:r>
         <w:rPr>
@@ -529,228 +965,6 @@
         </w:rPr>
         <w:t xml:space="preserve"> </w:t>
       </w:r>
-      <w:r>
-        <w:rPr>
-          <w:lang w:val="en-US"/>
-        </w:rPr>
-        <w:t>should make</w:t>
-      </w:r>
-      <w:r>
-        <w:rPr>
-          <w:lang w:val="en-US"/>
-        </w:rPr>
-        <w:t xml:space="preserve"> sense.</w:t>
-      </w:r>
-    </w:p>
-    <w:p>
-      <w:pPr>
-        <w:pStyle w:val="Listaszerbekezds"/>
-        <w:numPr>
-          <w:ilvl w:val="3"/>
-          <w:numId w:val="1"/>
-        </w:numPr>
-        <w:rPr>
-          <w:lang w:val="en-US"/>
-        </w:rPr>
-      </w:pPr>
-      <w:r>
-        <w:rPr>
-          <w:lang w:val="en-US"/>
-        </w:rPr>
-        <w:t>Filtering Bronze and deduplication is slow and expensive</w:t>
-      </w:r>
-      <w:r>
-        <w:rPr>
-          <w:lang w:val="en-US"/>
-        </w:rPr>
-        <w:t xml:space="preserve"> to rerun</w:t>
-      </w:r>
-      <w:r>
-        <w:rPr>
-          <w:lang w:val="en-US"/>
-        </w:rPr>
-        <w:t xml:space="preserve">, </w:t>
-      </w:r>
-      <w:r>
-        <w:rPr>
-          <w:lang w:val="en-US"/>
-        </w:rPr>
-        <w:t>so you want to avoid complex transformations to minimize the risk of breaking</w:t>
-      </w:r>
-      <w:r>
-        <w:rPr>
-          <w:lang w:val="en-US"/>
-        </w:rPr>
-        <w:t>.</w:t>
-      </w:r>
-    </w:p>
-    <w:p>
-      <w:pPr>
-        <w:pStyle w:val="Listaszerbekezds"/>
-        <w:numPr>
-          <w:ilvl w:val="3"/>
-          <w:numId w:val="1"/>
-        </w:numPr>
-        <w:rPr>
-          <w:lang w:val="en-US"/>
-        </w:rPr>
-      </w:pPr>
-      <w:r>
-        <w:rPr>
-          <w:lang w:val="en-US"/>
-        </w:rPr>
-        <w:t xml:space="preserve">However, filtering and deduplication themselves are subjective, so there’s no globally right </w:t>
-      </w:r>
-      <w:r>
-        <w:rPr>
-          <w:lang w:val="en-US"/>
-        </w:rPr>
-        <w:t>w</w:t>
-      </w:r>
-      <w:r>
-        <w:rPr>
-          <w:lang w:val="en-US"/>
-        </w:rPr>
-        <w:t xml:space="preserve">ay to do it, so you </w:t>
-      </w:r>
-      <w:r>
-        <w:rPr>
-          <w:lang w:val="en-US"/>
-        </w:rPr>
-        <w:t>must</w:t>
-      </w:r>
-      <w:r>
-        <w:rPr>
-          <w:lang w:val="en-US"/>
-        </w:rPr>
-        <w:t xml:space="preserve"> introduce redundance (Data Mart local uni</w:t>
-      </w:r>
-      <w:r>
-        <w:rPr>
-          <w:lang w:val="en-US"/>
-        </w:rPr>
-        <w:t>q</w:t>
-      </w:r>
-      <w:r>
-        <w:rPr>
-          <w:lang w:val="en-US"/>
-        </w:rPr>
-        <w:t>ueness)</w:t>
-      </w:r>
-      <w:r>
-        <w:rPr>
-          <w:lang w:val="en-US"/>
-        </w:rPr>
-        <w:t xml:space="preserve">. </w:t>
-      </w:r>
-    </w:p>
-    <w:p>
-      <w:pPr>
-        <w:pStyle w:val="Listaszerbekezds"/>
-        <w:numPr>
-          <w:ilvl w:val="3"/>
-          <w:numId w:val="1"/>
-        </w:numPr>
-        <w:rPr>
-          <w:lang w:val="en-US"/>
-        </w:rPr>
-      </w:pPr>
-      <w:r>
-        <w:rPr>
-          <w:lang w:val="en-US"/>
-        </w:rPr>
-        <w:t xml:space="preserve">You still </w:t>
-      </w:r>
-      <w:r>
-        <w:rPr>
-          <w:lang w:val="en-US"/>
-        </w:rPr>
-        <w:t>w</w:t>
-      </w:r>
-      <w:r>
-        <w:rPr>
-          <w:lang w:val="en-US"/>
-        </w:rPr>
-        <w:t>ant to minimize the risk of breaking, so you put all the other transformations into the Gold Zone</w:t>
-      </w:r>
-      <w:r>
-        <w:rPr>
-          <w:lang w:val="en-US"/>
-        </w:rPr>
-        <w:t xml:space="preserve">, </w:t>
-      </w:r>
-      <w:r>
-        <w:rPr>
-          <w:lang w:val="en-US"/>
-        </w:rPr>
-        <w:t>w</w:t>
-      </w:r>
-      <w:r>
-        <w:rPr>
-          <w:lang w:val="en-US"/>
-        </w:rPr>
-        <w:t>hich is much cheaper to rerun</w:t>
-      </w:r>
-      <w:r>
-        <w:rPr>
-          <w:lang w:val="en-US"/>
-        </w:rPr>
-        <w:t>.</w:t>
-      </w:r>
-    </w:p>
-    <w:p>
-      <w:pPr>
-        <w:pStyle w:val="Listaszerbekezds"/>
-        <w:numPr>
-          <w:ilvl w:val="1"/>
-          <w:numId w:val="1"/>
-        </w:numPr>
-        <w:rPr>
-          <w:lang w:val="en-US"/>
-        </w:rPr>
-      </w:pPr>
-      <w:r>
-        <w:rPr>
-          <w:lang w:val="en-US"/>
-        </w:rPr>
-        <w:t>Databricks SQL</w:t>
-      </w:r>
-      <w:r>
-        <w:rPr>
-          <w:lang w:val="en-US"/>
-        </w:rPr>
-        <w:t xml:space="preserve">, </w:t>
-      </w:r>
-      <w:r>
-        <w:rPr>
-          <w:lang w:val="en-US"/>
-        </w:rPr>
-        <w:t>Photon</w:t>
-      </w:r>
-      <w:r>
-        <w:rPr>
-          <w:lang w:val="en-US"/>
-        </w:rPr>
-        <w:t xml:space="preserve"> and Hive UDFs</w:t>
-      </w:r>
-      <w:r>
-        <w:rPr>
-          <w:lang w:val="en-US"/>
-        </w:rPr>
-        <w:t xml:space="preserve"> (Self-Service &amp; </w:t>
-      </w:r>
-      <w:r>
-        <w:rPr>
-          <w:lang w:val="en-US"/>
-        </w:rPr>
-        <w:t>Late Arriving Data</w:t>
-      </w:r>
-      <w:r>
-        <w:rPr>
-          <w:lang w:val="en-US"/>
-        </w:rPr>
-        <w:t>)</w:t>
-      </w:r>
     </w:p>
     <w:p>
       <w:pPr>
@@ -767,277 +981,6 @@
         <w:rPr>
           <w:lang w:val="en-US"/>
         </w:rPr>
-        <w:t>Terrible join performance otherwise</w:t>
-      </w:r>
-    </w:p>
-    <w:p>
-      <w:pPr>
-        <w:pStyle w:val="Listaszerbekezds"/>
-        <w:numPr>
-          <w:ilvl w:val="2"/>
-          <w:numId w:val="1"/>
-        </w:numPr>
-        <w:rPr>
-          <w:lang w:val="en-US"/>
-        </w:rPr>
-      </w:pPr>
-      <w:r>
-        <w:rPr>
-          <w:lang w:val="en-US"/>
-        </w:rPr>
-        <w:t>Somewhat terrible aggregation performance</w:t>
-      </w:r>
-      <w:r>
-        <w:rPr>
-          <w:lang w:val="en-US"/>
-        </w:rPr>
-        <w:t xml:space="preserve"> otherwise</w:t>
-      </w:r>
-    </w:p>
-    <w:p>
-      <w:pPr>
-        <w:pStyle w:val="Listaszerbekezds"/>
-        <w:numPr>
-          <w:ilvl w:val="2"/>
-          <w:numId w:val="1"/>
-        </w:numPr>
-        <w:rPr>
-          <w:lang w:val="en-US"/>
-        </w:rPr>
-      </w:pPr>
-      <w:r>
-        <w:rPr>
-          <w:lang w:val="en-US"/>
-        </w:rPr>
-        <w:t>Either data loss</w:t>
-      </w:r>
-      <w:r>
-        <w:rPr>
-          <w:lang w:val="en-US"/>
-        </w:rPr>
-        <w:t>, unscalable batch pipelines</w:t>
-      </w:r>
-      <w:r>
-        <w:rPr>
-          <w:lang w:val="en-US"/>
-        </w:rPr>
-        <w:t xml:space="preserve"> or inefficient client-side ETL</w:t>
-      </w:r>
-    </w:p>
-    <w:p>
-      <w:pPr>
-        <w:pStyle w:val="Listaszerbekezds"/>
-        <w:numPr>
-          <w:ilvl w:val="0"/>
-          <w:numId w:val="1"/>
-        </w:numPr>
-        <w:rPr>
-          <w:lang w:val="en-US"/>
-        </w:rPr>
-      </w:pPr>
-      <w:r>
-        <w:rPr>
-          <w:lang w:val="en-US"/>
-        </w:rPr>
-        <w:t>Data Mesh</w:t>
-      </w:r>
-    </w:p>
-    <w:p>
-      <w:pPr>
-        <w:pStyle w:val="Listaszerbekezds"/>
-        <w:numPr>
-          <w:ilvl w:val="1"/>
-          <w:numId w:val="1"/>
-        </w:numPr>
-        <w:rPr>
-          <w:lang w:val="en-US"/>
-        </w:rPr>
-      </w:pPr>
-      <w:r>
-        <w:rPr>
-          <w:lang w:val="en-US"/>
-        </w:rPr>
-        <w:t>The Mesh</w:t>
-      </w:r>
-      <w:r>
-        <w:rPr>
-          <w:lang w:val="en-US"/>
-        </w:rPr>
-        <w:t xml:space="preserve"> for Decentralization</w:t>
-      </w:r>
-    </w:p>
-    <w:p>
-      <w:pPr>
-        <w:pStyle w:val="Listaszerbekezds"/>
-        <w:numPr>
-          <w:ilvl w:val="2"/>
-          <w:numId w:val="1"/>
-        </w:numPr>
-        <w:rPr>
-          <w:lang w:val="en-US"/>
-        </w:rPr>
-      </w:pPr>
-      <w:r>
-        <w:rPr>
-          <w:lang w:val="en-US"/>
-        </w:rPr>
-        <w:t xml:space="preserve">Domain-oriented </w:t>
-      </w:r>
-      <w:r>
-        <w:rPr>
-          <w:lang w:val="en-US"/>
-        </w:rPr>
-        <w:t>data</w:t>
-      </w:r>
-      <w:r>
-        <w:rPr>
-          <w:lang w:val="en-US"/>
-        </w:rPr>
-        <w:t xml:space="preserve"> (Source-aligned)</w:t>
-      </w:r>
-    </w:p>
-    <w:p>
-      <w:pPr>
-        <w:pStyle w:val="Listaszerbekezds"/>
-        <w:numPr>
-          <w:ilvl w:val="2"/>
-          <w:numId w:val="1"/>
-        </w:numPr>
-        <w:rPr>
-          <w:lang w:val="en-US"/>
-        </w:rPr>
-      </w:pPr>
-      <w:r>
-        <w:rPr>
-          <w:lang w:val="en-US"/>
-        </w:rPr>
-        <w:t xml:space="preserve">Cross-domain </w:t>
-      </w:r>
-      <w:r>
-        <w:rPr>
-          <w:lang w:val="en-US"/>
-        </w:rPr>
-        <w:t>consumption (Consumer-aligned)</w:t>
-      </w:r>
-    </w:p>
-    <w:p>
-      <w:pPr>
-        <w:pStyle w:val="Listaszerbekezds"/>
-        <w:numPr>
-          <w:ilvl w:val="1"/>
-          <w:numId w:val="1"/>
-        </w:numPr>
-        <w:rPr>
-          <w:lang w:val="en-US"/>
-        </w:rPr>
-      </w:pPr>
-      <w:r>
-        <w:rPr>
-          <w:lang w:val="en-US"/>
-        </w:rPr>
-        <w:t>Microservice-like ETL</w:t>
-      </w:r>
-      <w:r>
-        <w:rPr>
-          <w:lang w:val="en-US"/>
-        </w:rPr>
-        <w:t xml:space="preserve"> for Collaboration</w:t>
-      </w:r>
-    </w:p>
-    <w:p>
-      <w:pPr>
-        <w:pStyle w:val="Listaszerbekezds"/>
-        <w:numPr>
-          <w:ilvl w:val="2"/>
-          <w:numId w:val="1"/>
-        </w:numPr>
-        <w:rPr>
-          <w:lang w:val="en-US"/>
-        </w:rPr>
-      </w:pPr>
-      <w:r>
-        <w:rPr>
-          <w:lang w:val="en-US"/>
-        </w:rPr>
-        <w:t xml:space="preserve">Multiple </w:t>
-      </w:r>
-      <w:r>
-        <w:rPr>
-          <w:lang w:val="en-US"/>
-        </w:rPr>
-        <w:t>P</w:t>
-      </w:r>
-      <w:r>
-        <w:rPr>
-          <w:lang w:val="en-US"/>
-        </w:rPr>
-        <w:t xml:space="preserve">rojects </w:t>
-      </w:r>
-    </w:p>
-    <w:p>
-      <w:pPr>
-        <w:pStyle w:val="Listaszerbekezds"/>
-        <w:numPr>
-          <w:ilvl w:val="2"/>
-          <w:numId w:val="1"/>
-        </w:numPr>
-        <w:rPr>
-          <w:lang w:val="en-US"/>
-        </w:rPr>
-      </w:pPr>
-      <w:r>
-        <w:rPr>
-          <w:lang w:val="en-US"/>
-        </w:rPr>
-        <w:t>P</w:t>
-      </w:r>
-      <w:r>
-        <w:rPr>
-          <w:lang w:val="en-US"/>
-        </w:rPr>
-        <w:t>olyrepo</w:t>
-      </w:r>
-    </w:p>
-    <w:p>
-      <w:pPr>
-        <w:pStyle w:val="Listaszerbekezds"/>
-        <w:numPr>
-          <w:ilvl w:val="1"/>
-          <w:numId w:val="1"/>
-        </w:numPr>
-        <w:rPr>
-          <w:lang w:val="en-US"/>
-        </w:rPr>
-      </w:pPr>
-      <w:r>
-        <w:rPr>
-          <w:lang w:val="en-US"/>
-        </w:rPr>
-        <w:t>Data Governance:</w:t>
-      </w:r>
-      <w:r>
-        <w:rPr>
-          <w:lang w:val="en-US"/>
-        </w:rPr>
-        <w:t xml:space="preserve"> </w:t>
-      </w:r>
-    </w:p>
-    <w:p>
-      <w:pPr>
-        <w:pStyle w:val="Listaszerbekezds"/>
-        <w:numPr>
-          <w:ilvl w:val="2"/>
-          <w:numId w:val="1"/>
-        </w:numPr>
-        <w:rPr>
-          <w:lang w:val="en-US"/>
-        </w:rPr>
-      </w:pPr>
-      <w:r>
-        <w:rPr>
-          <w:lang w:val="en-US"/>
-        </w:rPr>
-        <w:lastRenderedPageBreak/>
         <w:t>Extensio</w:t>
       </w:r>
       <w:r>
@@ -1271,6 +1214,56 @@
     </w:sectPr>
   </w:body>
 </w:document>
+</file>
+
+<file path=word/endnotes.xml><?xml version="1.0" encoding="utf-8"?>
+<w:endnotes xmlns:wpc="http://schemas.microsoft.com/office/word/2010/wordprocessingCanvas" xmlns:cx="http://schemas.microsoft.com/office/drawing/2014/chartex" xmlns:cx1="http://schemas.microsoft.com/office/drawing/2015/9/8/chartex" xmlns:cx2="http://schemas.microsoft.com/office/drawing/2015/10/21/chartex" xmlns:cx3="http://schemas.microsoft.com/office/drawing/2016/5/9/chartex" xmlns:cx4="http://schemas.microsoft.com/office/drawing/2016/5/10/chartex" xmlns:cx5="http://schemas.microsoft.com/office/drawing/2016/5/11/chartex" xmlns:cx6="http://schemas.microsoft.com/office/drawing/2016/5/12/chartex" xmlns:cx7="http://schemas.microsoft.com/office/drawing/2016/5/13/chartex" xmlns:cx8="http://schemas.microsoft.com/office/drawing/2016/5/14/chartex" xmlns:mc="http://schemas.openxmlformats.org/markup-compatibility/2006" xmlns:aink="http://schemas.microsoft.com/office/drawing/2016/ink" xmlns:am3d="http://schemas.microsoft.com/office/drawing/2017/model3d" xmlns:o="urn:schemas-microsoft-com:office:office" xmlns:oel="http://schemas.microsoft.com/office/2019/extlst" xmlns:r="http://schemas.openxmlformats.org/officeDocument/2006/relationships" xmlns:m="http://schemas.openxmlformats.org/officeDocument/2006/math" xmlns:v="urn:schemas-microsoft-com:vml" xmlns:wp14="http://schemas.microsoft.com/office/word/2010/wordprocessingDrawing" xmlns:wp="http://schemas.openxmlformats.org/drawingml/2006/wordprocessingDrawing" xmlns:w10="urn:schemas-microsoft-com:office:word" xmlns:w="http://schemas.openxmlformats.org/wordprocessingml/2006/main" xmlns:w14="http://schemas.microsoft.com/office/word/2010/wordml" xmlns:w15="http://schemas.microsoft.com/office/word/2012/wordml" xmlns:w16cex="http://schemas.microsoft.com/office/word/2018/wordml/cex" xmlns:w16cid="http://schemas.microsoft.com/office/word/2016/wordml/cid" xmlns:w16="http://schemas.microsoft.com/office/word/2018/wordml" xmlns:w16sdtdh="http://schemas.microsoft.com/office/word/2020/wordml/sdtdatahash" xmlns:w16se="http://schemas.microsoft.com/office/word/2015/wordml/symex" xmlns:wpg="http://schemas.microsoft.com/office/word/2010/wordprocessingGroup" xmlns:wpi="http://schemas.microsoft.com/office/word/2010/wordprocessingInk" xmlns:wne="http://schemas.microsoft.com/office/word/2006/wordml" xmlns:wps="http://schemas.microsoft.com/office/word/2010/wordprocessingShape" mc:Ignorable="w14 w15 w16se w16cid w16 w16cex w16sdtdh wp14">
+  <w:endnote w:type="separator" w:id="-1">
+    <w:p>
+      <w:pPr>
+        <w:spacing w:after="0" w:line="240" w:lineRule="auto"/>
+      </w:pPr>
+      <w:r>
+        <w:separator/>
+      </w:r>
+    </w:p>
+  </w:endnote>
+  <w:endnote w:type="continuationSeparator" w:id="0">
+    <w:p>
+      <w:pPr>
+        <w:spacing w:after="0" w:line="240" w:lineRule="auto"/>
+      </w:pPr>
+      <w:r>
+        <w:continuationSeparator/>
+      </w:r>
+    </w:p>
+  </w:endnote>
+</w:endnotes>
+</file>
+
+<file path=word/footnotes.xml><?xml version="1.0" encoding="utf-8"?>
+<w:footnotes xmlns:wpc="http://schemas.microsoft.com/office/word/2010/wordprocessingCanvas" xmlns:cx="http://schemas.microsoft.com/office/drawing/2014/chartex" xmlns:cx1="http://schemas.microsoft.com/office/drawing/2015/9/8/chartex" xmlns:cx2="http://schemas.microsoft.com/office/drawing/2015/10/21/chartex" xmlns:cx3="http://schemas.microsoft.com/office/drawing/2016/5/9/chartex" xmlns:cx4="http://schemas.microsoft.com/office/drawing/2016/5/10/chartex" xmlns:cx5="http://schemas.microsoft.com/office/drawing/2016/5/11/chartex" xmlns:cx6="http://schemas.microsoft.com/office/drawing/2016/5/12/chartex" xmlns:cx7="http://schemas.microsoft.com/office/drawing/2016/5/13/chartex" xmlns:cx8="http://schemas.microsoft.com/office/drawing/2016/5/14/chartex" xmlns:mc="http://schemas.openxmlformats.org/markup-compatibility/2006" xmlns:aink="http://schemas.microsoft.com/office/drawing/2016/ink" xmlns:am3d="http://schemas.microsoft.com/office/drawing/2017/model3d" xmlns:o="urn:schemas-microsoft-com:office:office" xmlns:oel="http://schemas.microsoft.com/office/2019/extlst" xmlns:r="http://schemas.openxmlformats.org/officeDocument/2006/relationships" xmlns:m="http://schemas.openxmlformats.org/officeDocument/2006/math" xmlns:v="urn:schemas-microsoft-com:vml" xmlns:wp14="http://schemas.microsoft.com/office/word/2010/wordprocessingDrawing" xmlns:wp="http://schemas.openxmlformats.org/drawingml/2006/wordprocessingDrawing" xmlns:w10="urn:schemas-microsoft-com:office:word" xmlns:w="http://schemas.openxmlformats.org/wordprocessingml/2006/main" xmlns:w14="http://schemas.microsoft.com/office/word/2010/wordml" xmlns:w15="http://schemas.microsoft.com/office/word/2012/wordml" xmlns:w16cex="http://schemas.microsoft.com/office/word/2018/wordml/cex" xmlns:w16cid="http://schemas.microsoft.com/office/word/2016/wordml/cid" xmlns:w16="http://schemas.microsoft.com/office/word/2018/wordml" xmlns:w16sdtdh="http://schemas.microsoft.com/office/word/2020/wordml/sdtdatahash" xmlns:w16se="http://schemas.microsoft.com/office/word/2015/wordml/symex" xmlns:wpg="http://schemas.microsoft.com/office/word/2010/wordprocessingGroup" xmlns:wpi="http://schemas.microsoft.com/office/word/2010/wordprocessingInk" xmlns:wne="http://schemas.microsoft.com/office/word/2006/wordml" xmlns:wps="http://schemas.microsoft.com/office/word/2010/wordprocessingShape" mc:Ignorable="w14 w15 w16se w16cid w16 w16cex w16sdtdh wp14">
+  <w:footnote w:type="separator" w:id="-1">
+    <w:p>
+      <w:pPr>
+        <w:spacing w:after="0" w:line="240" w:lineRule="auto"/>
+      </w:pPr>
+      <w:r>
+        <w:separator/>
+      </w:r>
+    </w:p>
+  </w:footnote>
+  <w:footnote w:type="continuationSeparator" w:id="0">
+    <w:p>
+      <w:pPr>
+        <w:spacing w:after="0" w:line="240" w:lineRule="auto"/>
+      </w:pPr>
+      <w:r>
+        <w:continuationSeparator/>
+      </w:r>
+    </w:p>
+  </w:footnote>
+</w:footnotes>
 </file>
 
 <file path=word/numbering.xml><?xml version="1.0" encoding="utf-8"?>
@@ -1812,6 +1805,50 @@
       <w:contextualSpacing/>
     </w:pPr>
   </w:style>
+  <w:style w:type="paragraph" w:styleId="lfej">
+    <w:name w:val="header"/>
+    <w:basedOn w:val="Norml"/>
+    <w:link w:val="lfejChar"/>
+    <w:uiPriority w:val="99"/>
+    <w:unhideWhenUsed/>
+    <w:rsid w:val="00CB2C16"/>
+    <w:pPr>
+      <w:tabs>
+        <w:tab w:val="center" w:pos="4513"/>
+        <w:tab w:val="right" w:pos="9026"/>
+      </w:tabs>
+      <w:spacing w:after="0" w:line="240" w:lineRule="auto"/>
+    </w:pPr>
+  </w:style>
+  <w:style w:type="character" w:customStyle="1" w:styleId="lfejChar">
+    <w:name w:val="Élőfej Char"/>
+    <w:basedOn w:val="Bekezdsalapbettpusa"/>
+    <w:link w:val="lfej"/>
+    <w:uiPriority w:val="99"/>
+    <w:rsid w:val="00CB2C16"/>
+  </w:style>
+  <w:style w:type="paragraph" w:styleId="llb">
+    <w:name w:val="footer"/>
+    <w:basedOn w:val="Norml"/>
+    <w:link w:val="llbChar"/>
+    <w:uiPriority w:val="99"/>
+    <w:unhideWhenUsed/>
+    <w:rsid w:val="00CB2C16"/>
+    <w:pPr>
+      <w:tabs>
+        <w:tab w:val="center" w:pos="4513"/>
+        <w:tab w:val="right" w:pos="9026"/>
+      </w:tabs>
+      <w:spacing w:after="0" w:line="240" w:lineRule="auto"/>
+    </w:pPr>
+  </w:style>
+  <w:style w:type="character" w:customStyle="1" w:styleId="llbChar">
+    <w:name w:val="Élőláb Char"/>
+    <w:basedOn w:val="Bekezdsalapbettpusa"/>
+    <w:link w:val="llb"/>
+    <w:uiPriority w:val="99"/>
+    <w:rsid w:val="00CB2C16"/>
+  </w:style>
 </w:styles>
 </file>
 

</xml_diff>